<commit_message>
Chỉnh sửa lại các thông tin
</commit_message>
<xml_diff>
--- a/MyTask/ActivitiesDiagram(Nhacungcap+phanloaisanpham).docx
+++ b/MyTask/ActivitiesDiagram(Nhacungcap+phanloaisanpham).docx
@@ -45,13 +45,19 @@
       </w:pPr>
       <w:r>
         <w:rPr>
+          <w:b/>
+          <w:bCs/>
           <w:noProof/>
+          <w:color w:val="000000"/>
+          <w:sz w:val="28"/>
+          <w:szCs w:val="28"/>
+          <w:bdr w:val="none" w:sz="0" w:space="0" w:color="auto" w:frame="1"/>
         </w:rPr>
         <w:drawing>
-          <wp:inline distT="0" distB="0" distL="0" distR="0" wp14:anchorId="73571A3F" wp14:editId="2A42510B">
-            <wp:extent cx="5943600" cy="6873240"/>
-            <wp:effectExtent l="0" t="0" r="0" b="3810"/>
-            <wp:docPr id="1" name="Picture 1"/>
+          <wp:inline distT="0" distB="0" distL="0" distR="0" wp14:anchorId="5CB0D16B" wp14:editId="76C50E4B">
+            <wp:extent cx="5943600" cy="6202680"/>
+            <wp:effectExtent l="0" t="0" r="0" b="7620"/>
+            <wp:docPr id="5" name="Picture 5"/>
             <wp:cNvGraphicFramePr>
               <a:graphicFrameLocks xmlns:a="http://schemas.openxmlformats.org/drawingml/2006/main" noChangeAspect="1"/>
             </wp:cNvGraphicFramePr>
@@ -59,23 +65,36 @@
               <a:graphicData uri="http://schemas.openxmlformats.org/drawingml/2006/picture">
                 <pic:pic xmlns:pic="http://schemas.openxmlformats.org/drawingml/2006/picture">
                   <pic:nvPicPr>
-                    <pic:cNvPr id="1" name=""/>
-                    <pic:cNvPicPr/>
+                    <pic:cNvPr id="0" name="Picture 8"/>
+                    <pic:cNvPicPr>
+                      <a:picLocks noChangeAspect="1" noChangeArrowheads="1"/>
+                    </pic:cNvPicPr>
                   </pic:nvPicPr>
                   <pic:blipFill>
-                    <a:blip r:embed="rId4"/>
+                    <a:blip r:embed="rId4">
+                      <a:extLst>
+                        <a:ext uri="{28A0092B-C50C-407E-A947-70E740481C1C}">
+                          <a14:useLocalDpi xmlns:a14="http://schemas.microsoft.com/office/drawing/2010/main" val="0"/>
+                        </a:ext>
+                      </a:extLst>
+                    </a:blip>
+                    <a:srcRect/>
                     <a:stretch>
                       <a:fillRect/>
                     </a:stretch>
                   </pic:blipFill>
-                  <pic:spPr>
+                  <pic:spPr bwMode="auto">
                     <a:xfrm>
                       <a:off x="0" y="0"/>
-                      <a:ext cx="5943600" cy="6873240"/>
+                      <a:ext cx="5943600" cy="6202680"/>
                     </a:xfrm>
                     <a:prstGeom prst="rect">
                       <a:avLst/>
                     </a:prstGeom>
+                    <a:noFill/>
+                    <a:ln>
+                      <a:noFill/>
+                    </a:ln>
                   </pic:spPr>
                 </pic:pic>
               </a:graphicData>
@@ -91,6 +110,14 @@
           <w:szCs w:val="48"/>
         </w:rPr>
       </w:pPr>
+    </w:p>
+    <w:p>
+      <w:pPr>
+        <w:rPr>
+          <w:sz w:val="48"/>
+          <w:szCs w:val="48"/>
+        </w:rPr>
+      </w:pPr>
       <w:r>
         <w:rPr>
           <w:sz w:val="48"/>
@@ -110,12 +137,16 @@
       <w:r>
         <w:rPr>
           <w:noProof/>
+          <w:color w:val="000000"/>
+          <w:sz w:val="28"/>
+          <w:szCs w:val="28"/>
+          <w:bdr w:val="none" w:sz="0" w:space="0" w:color="auto" w:frame="1"/>
         </w:rPr>
         <w:drawing>
-          <wp:inline distT="0" distB="0" distL="0" distR="0" wp14:anchorId="1D68F743" wp14:editId="3B3DBB3E">
-            <wp:extent cx="5943600" cy="6887845"/>
-            <wp:effectExtent l="0" t="0" r="0" b="8255"/>
-            <wp:docPr id="2" name="Picture 2"/>
+          <wp:inline distT="0" distB="0" distL="0" distR="0" wp14:anchorId="59A0D15A" wp14:editId="45698D53">
+            <wp:extent cx="5943600" cy="5836920"/>
+            <wp:effectExtent l="0" t="0" r="0" b="0"/>
+            <wp:docPr id="4" name="Picture 4"/>
             <wp:cNvGraphicFramePr>
               <a:graphicFrameLocks xmlns:a="http://schemas.openxmlformats.org/drawingml/2006/main" noChangeAspect="1"/>
             </wp:cNvGraphicFramePr>
@@ -123,23 +154,36 @@
               <a:graphicData uri="http://schemas.openxmlformats.org/drawingml/2006/picture">
                 <pic:pic xmlns:pic="http://schemas.openxmlformats.org/drawingml/2006/picture">
                   <pic:nvPicPr>
-                    <pic:cNvPr id="1" name=""/>
-                    <pic:cNvPicPr/>
+                    <pic:cNvPr id="0" name="Picture 6"/>
+                    <pic:cNvPicPr>
+                      <a:picLocks noChangeAspect="1" noChangeArrowheads="1"/>
+                    </pic:cNvPicPr>
                   </pic:nvPicPr>
                   <pic:blipFill>
-                    <a:blip r:embed="rId5"/>
+                    <a:blip r:embed="rId5">
+                      <a:extLst>
+                        <a:ext uri="{28A0092B-C50C-407E-A947-70E740481C1C}">
+                          <a14:useLocalDpi xmlns:a14="http://schemas.microsoft.com/office/drawing/2010/main" val="0"/>
+                        </a:ext>
+                      </a:extLst>
+                    </a:blip>
+                    <a:srcRect/>
                     <a:stretch>
                       <a:fillRect/>
                     </a:stretch>
                   </pic:blipFill>
-                  <pic:spPr>
+                  <pic:spPr bwMode="auto">
                     <a:xfrm>
                       <a:off x="0" y="0"/>
-                      <a:ext cx="5943600" cy="6887845"/>
+                      <a:ext cx="5943600" cy="5836920"/>
                     </a:xfrm>
                     <a:prstGeom prst="rect">
                       <a:avLst/>
                     </a:prstGeom>
+                    <a:noFill/>
+                    <a:ln>
+                      <a:noFill/>
+                    </a:ln>
                   </pic:spPr>
                 </pic:pic>
               </a:graphicData>
@@ -281,6 +325,7 @@
     <w:lsdException w:name="HTML Sample" w:semiHidden="1" w:unhideWhenUsed="1"/>
     <w:lsdException w:name="HTML Typewriter" w:semiHidden="1" w:unhideWhenUsed="1"/>
     <w:lsdException w:name="HTML Variable" w:semiHidden="1" w:unhideWhenUsed="1"/>
+    <w:lsdException w:name="Normal Table" w:semiHidden="1" w:unhideWhenUsed="1"/>
     <w:lsdException w:name="annotation subject" w:semiHidden="1" w:unhideWhenUsed="1"/>
     <w:lsdException w:name="No List" w:semiHidden="1" w:unhideWhenUsed="1"/>
     <w:lsdException w:name="Outline List 1" w:semiHidden="1" w:unhideWhenUsed="1"/>
@@ -327,8 +372,10 @@
     <w:lsdException w:name="Table Subtle 2" w:semiHidden="1" w:unhideWhenUsed="1"/>
     <w:lsdException w:name="Table Web 1" w:semiHidden="1" w:unhideWhenUsed="1"/>
     <w:lsdException w:name="Table Web 2" w:semiHidden="1" w:unhideWhenUsed="1"/>
+    <w:lsdException w:name="Table Web 3" w:semiHidden="1" w:unhideWhenUsed="1"/>
     <w:lsdException w:name="Balloon Text" w:semiHidden="1" w:unhideWhenUsed="1"/>
     <w:lsdException w:name="Table Grid" w:uiPriority="39"/>
+    <w:lsdException w:name="Table Theme" w:semiHidden="1" w:unhideWhenUsed="1"/>
     <w:lsdException w:name="Placeholder Text" w:semiHidden="1"/>
     <w:lsdException w:name="No Spacing" w:uiPriority="1" w:qFormat="1"/>
     <w:lsdException w:name="Light Shading" w:uiPriority="60"/>

</xml_diff>